<commit_message>
Editorial fixes for workbook and checklist
</commit_message>
<xml_diff>
--- a/ready/readiness-checklist.docx
+++ b/ready/readiness-checklist.docx
@@ -6,6 +6,11 @@
       <w:pPr>
         <w:pStyle w:val="Heading1"/>
       </w:pPr>
+      <w:bookmarkStart w:id="0" w:name="_GoBack"/>
+      <w:bookmarkEnd w:id="0"/>
+      <w:r>
+        <w:t xml:space="preserve">Microsoft </w:t>
+      </w:r>
       <w:r>
         <w:t>Cloud Adoption Framework</w:t>
       </w:r>
@@ -80,7 +85,7 @@
         </w:rPr>
         <w:t xml:space="preserve"> to reduce the effort required to get ready. For your convenience, this guide is </w:t>
       </w:r>
-      <w:hyperlink r:id="rId10" w:history="1">
+      <w:hyperlink r:id="rId7" w:history="1">
         <w:r>
           <w:rPr>
             <w:rStyle w:val="Hyperlink"/>
@@ -98,7 +103,7 @@
         </w:rPr>
         <w:t xml:space="preserve">, in the </w:t>
       </w:r>
-      <w:hyperlink r:id="rId11" w:history="1">
+      <w:hyperlink r:id="rId8" w:history="1">
         <w:r>
           <w:rPr>
             <w:rStyle w:val="Hyperlink"/>
@@ -114,7 +119,23 @@
           <w:color w:val="000000"/>
           <w:shd w:val="clear" w:color="auto" w:fill="FFFFFF"/>
         </w:rPr>
-        <w:t>, &amp; in this checklist.</w:t>
+        <w:t xml:space="preserve">, </w:t>
+      </w:r>
+      <w:r>
+        <w:rPr>
+          <w:rFonts w:cstheme="minorHAnsi"/>
+          <w:color w:val="000000"/>
+          <w:shd w:val="clear" w:color="auto" w:fill="FFFFFF"/>
+        </w:rPr>
+        <w:t>and</w:t>
+      </w:r>
+      <w:r>
+        <w:rPr>
+          <w:rFonts w:cstheme="minorHAnsi"/>
+          <w:color w:val="000000"/>
+          <w:shd w:val="clear" w:color="auto" w:fill="FFFFFF"/>
+        </w:rPr>
+        <w:t xml:space="preserve"> in this checklist.</w:t>
       </w:r>
     </w:p>
     <w:p>
@@ -170,7 +191,7 @@
                     </pic:cNvPicPr>
                   </pic:nvPicPr>
                   <pic:blipFill>
-                    <a:blip r:embed="rId12">
+                    <a:blip r:embed="rId9">
                       <a:extLst>
                         <a:ext uri="{28A0092B-C50C-407E-A947-70E740481C1C}">
                           <a14:useLocalDpi xmlns:a14="http://schemas.microsoft.com/office/drawing/2010/main" val="0"/>
@@ -233,7 +254,7 @@
           <w:color w:val="000000"/>
         </w:rPr>
       </w:pPr>
-      <w:hyperlink r:id="rId13" w:history="1">
+      <w:hyperlink r:id="rId10" w:history="1">
         <w:r>
           <w:rPr>
             <w:rStyle w:val="Hyperlink"/>
@@ -250,32 +271,42 @@
         <w:t xml:space="preserve"> </w:t>
       </w:r>
       <w:r>
+        <w:t xml:space="preserve">– </w:t>
+      </w:r>
+      <w:r>
         <w:rPr>
           <w:rFonts w:eastAsia="Times New Roman" w:cstheme="minorHAnsi"/>
           <w:color w:val="000000"/>
         </w:rPr>
-        <w:t xml:space="preserve">- </w:t>
+        <w:t xml:space="preserve">Learn the </w:t>
       </w:r>
       <w:r>
         <w:rPr>
           <w:rFonts w:eastAsia="Times New Roman" w:cstheme="minorHAnsi"/>
           <w:color w:val="000000"/>
         </w:rPr>
-        <w:t xml:space="preserve">Learn the </w:t>
+        <w:t xml:space="preserve">prerequisite </w:t>
       </w:r>
       <w:r>
         <w:rPr>
           <w:rFonts w:eastAsia="Times New Roman" w:cstheme="minorHAnsi"/>
           <w:color w:val="000000"/>
         </w:rPr>
-        <w:t xml:space="preserve">pre-requisite </w:t>
+        <w:t xml:space="preserve">tools </w:t>
       </w:r>
       <w:r>
         <w:rPr>
           <w:rFonts w:eastAsia="Times New Roman" w:cstheme="minorHAnsi"/>
           <w:color w:val="000000"/>
         </w:rPr>
-        <w:t>tools &amp; approaches important to all adoption efforts</w:t>
+        <w:t>and</w:t>
+      </w:r>
+      <w:r>
+        <w:rPr>
+          <w:rFonts w:eastAsia="Times New Roman" w:cstheme="minorHAnsi"/>
+          <w:color w:val="000000"/>
+        </w:rPr>
+        <w:t xml:space="preserve"> approaches important to all adoption efforts</w:t>
       </w:r>
       <w:r>
         <w:rPr>
@@ -309,8 +340,6 @@
           <w:color w:val="000000"/>
         </w:rPr>
       </w:pPr>
-      <w:bookmarkStart w:id="0" w:name="_GoBack"/>
-      <w:bookmarkEnd w:id="0"/>
     </w:p>
     <w:p>
       <w:pPr>
@@ -328,9 +357,18 @@
       <w:r>
         <w:rPr>
           <w:rFonts w:eastAsia="Times New Roman" w:cstheme="minorHAnsi"/>
-          <w:color w:val="000000"/>
-        </w:rPr>
-        <w:t>Organize resources. Set up a management hierarchy to consistently apply access control, policy, and compliance to groups of resources and use tagging to track related resources.</w:t>
+          <w:b/>
+          <w:bCs/>
+          <w:color w:val="000000"/>
+        </w:rPr>
+        <w:t>Organize resources.</w:t>
+      </w:r>
+      <w:r>
+        <w:rPr>
+          <w:rFonts w:eastAsia="Times New Roman" w:cstheme="minorHAnsi"/>
+          <w:color w:val="000000"/>
+        </w:rPr>
+        <w:t> Set up a management hierarchy to consistently apply access control, policy, and compliance to groups of resources and use tagging to track related resources.</w:t>
       </w:r>
     </w:p>
     <w:p>
@@ -349,9 +387,18 @@
       <w:r>
         <w:rPr>
           <w:rFonts w:eastAsia="Times New Roman" w:cstheme="minorHAnsi"/>
-          <w:color w:val="000000"/>
-        </w:rPr>
-        <w:t>Manage access. Use role-based access control to make sure that users have only the permissions they really need.</w:t>
+          <w:b/>
+          <w:bCs/>
+          <w:color w:val="000000"/>
+        </w:rPr>
+        <w:t>Manage access.</w:t>
+      </w:r>
+      <w:r>
+        <w:rPr>
+          <w:rFonts w:eastAsia="Times New Roman" w:cstheme="minorHAnsi"/>
+          <w:color w:val="000000"/>
+        </w:rPr>
+        <w:t> Use role-based access control to make sure that users have only the permissions they really need.</w:t>
       </w:r>
     </w:p>
     <w:p>
@@ -370,9 +417,18 @@
       <w:r>
         <w:rPr>
           <w:rFonts w:eastAsia="Times New Roman" w:cstheme="minorHAnsi"/>
-          <w:color w:val="000000"/>
-        </w:rPr>
-        <w:t>Manage costs and billing. Identify your subscription type, understand how billing works, and see how you can control costs.</w:t>
+          <w:b/>
+          <w:bCs/>
+          <w:color w:val="000000"/>
+        </w:rPr>
+        <w:t>Manage costs and billing</w:t>
+      </w:r>
+      <w:r>
+        <w:rPr>
+          <w:rFonts w:eastAsia="Times New Roman" w:cstheme="minorHAnsi"/>
+          <w:color w:val="000000"/>
+        </w:rPr>
+        <w:t>. Identify your subscription type, understand how billing works, and see how you can control costs.</w:t>
       </w:r>
     </w:p>
     <w:p>
@@ -391,9 +447,18 @@
       <w:r>
         <w:rPr>
           <w:rFonts w:eastAsia="Times New Roman" w:cstheme="minorHAnsi"/>
-          <w:color w:val="000000"/>
-        </w:rPr>
-        <w:t>Plan for governance, security, and compliance. Enforce and automate policies and security settings that help you follow applicable legal requirements.</w:t>
+          <w:b/>
+          <w:bCs/>
+          <w:color w:val="000000"/>
+        </w:rPr>
+        <w:t>Plan for governance, security, and compliance.</w:t>
+      </w:r>
+      <w:r>
+        <w:rPr>
+          <w:rFonts w:eastAsia="Times New Roman" w:cstheme="minorHAnsi"/>
+          <w:color w:val="000000"/>
+        </w:rPr>
+        <w:t> Enforce and automate policies and security settings that help you follow applicable legal requirements.</w:t>
       </w:r>
     </w:p>
     <w:p>
@@ -412,9 +477,18 @@
       <w:r>
         <w:rPr>
           <w:rFonts w:eastAsia="Times New Roman" w:cstheme="minorHAnsi"/>
-          <w:color w:val="000000"/>
-        </w:rPr>
-        <w:t>Use monitoring and reporting. Get visibility across resources to help find and fix problems, optimize performance, or get insight to customer behavior.</w:t>
+          <w:b/>
+          <w:bCs/>
+          <w:color w:val="000000"/>
+        </w:rPr>
+        <w:t>Use monitoring and reporting.</w:t>
+      </w:r>
+      <w:r>
+        <w:rPr>
+          <w:rFonts w:eastAsia="Times New Roman" w:cstheme="minorHAnsi"/>
+          <w:color w:val="000000"/>
+        </w:rPr>
+        <w:t> Get visibility across resources to help find and fix problems, optimize performance, or get insight to customer behavior.</w:t>
       </w:r>
     </w:p>
     <w:p>
@@ -429,9 +503,18 @@
       <w:r>
         <w:rPr>
           <w:rFonts w:eastAsia="Times New Roman" w:cstheme="minorHAnsi"/>
-          <w:color w:val="000000"/>
-        </w:rPr>
-        <w:t>Stay current with Azure. Track product updates so you can take a proactive approach to change management.</w:t>
+          <w:b/>
+          <w:bCs/>
+          <w:color w:val="000000"/>
+        </w:rPr>
+        <w:t>Stay current with Azure</w:t>
+      </w:r>
+      <w:r>
+        <w:rPr>
+          <w:rFonts w:eastAsia="Times New Roman" w:cstheme="minorHAnsi"/>
+          <w:color w:val="000000"/>
+        </w:rPr>
+        <w:t>. Track product updates so you can take a proactive approach to change management.</w:t>
       </w:r>
     </w:p>
     <w:p>
@@ -484,7 +567,7 @@
                     </pic:cNvPicPr>
                   </pic:nvPicPr>
                   <pic:blipFill>
-                    <a:blip r:embed="rId14">
+                    <a:blip r:embed="rId11">
                       <a:extLst>
                         <a:ext uri="{28A0092B-C50C-407E-A947-70E740481C1C}">
                           <a14:useLocalDpi xmlns:a14="http://schemas.microsoft.com/office/drawing/2010/main" val="0"/>
@@ -533,7 +616,7 @@
         <w:shd w:val="clear" w:color="auto" w:fill="E7E6E6" w:themeFill="background2"/>
         <w:ind w:left="360"/>
       </w:pPr>
-      <w:hyperlink r:id="rId15" w:history="1">
+      <w:hyperlink r:id="rId12" w:history="1">
         <w:r>
           <w:rPr>
             <w:rStyle w:val="Hyperlink"/>
@@ -556,6 +639,9 @@
       <w:r>
         <w:t>migration landing zone</w:t>
       </w:r>
+      <w:r>
+        <w:t>.</w:t>
+      </w:r>
     </w:p>
     <w:p>
       <w:pPr>
@@ -582,7 +668,13 @@
         </w:numPr>
       </w:pPr>
       <w:r>
-        <w:t>Review compliance requirements and architecture complexity to</w:t>
+        <w:t>Review compliance requirements and architectur</w:t>
+      </w:r>
+      <w:r>
+        <w:t>al</w:t>
+      </w:r>
+      <w:r>
+        <w:t xml:space="preserve"> complexity to</w:t>
       </w:r>
       <w:r>
         <w:t xml:space="preserve"> </w:t>
@@ -651,7 +743,7 @@
                     </pic:cNvPicPr>
                   </pic:nvPicPr>
                   <pic:blipFill>
-                    <a:blip r:embed="rId16">
+                    <a:blip r:embed="rId13">
                       <a:extLst>
                         <a:ext uri="{28A0092B-C50C-407E-A947-70E740481C1C}">
                           <a14:useLocalDpi xmlns:a14="http://schemas.microsoft.com/office/drawing/2010/main" val="0"/>
@@ -706,7 +798,7 @@
         <w:shd w:val="clear" w:color="auto" w:fill="E7E6E6" w:themeFill="background2"/>
         <w:ind w:left="360"/>
       </w:pPr>
-      <w:hyperlink r:id="rId17" w:history="1">
+      <w:hyperlink r:id="rId14" w:history="1">
         <w:r>
           <w:rPr>
             <w:rStyle w:val="Hyperlink"/>
@@ -720,6 +812,9 @@
       <w:r>
         <w:t>Identify landing zone considerations required to personalize the blueprint</w:t>
       </w:r>
+      <w:r>
+        <w:t>.</w:t>
+      </w:r>
     </w:p>
     <w:p>
       <w:pPr>
@@ -747,7 +842,13 @@
         </w:numPr>
       </w:pPr>
       <w:r>
-        <w:t>Understand the components of a landing zone across compute, network, storage, data, governance, &amp; Azure primitives.</w:t>
+        <w:t xml:space="preserve">Understand the components of a landing zone across compute, network, storage, data, governance, </w:t>
+      </w:r>
+      <w:r>
+        <w:t>and</w:t>
+      </w:r>
+      <w:r>
+        <w:t xml:space="preserve"> Azure primitives.</w:t>
       </w:r>
     </w:p>
     <w:p>
@@ -811,7 +912,7 @@
                     </pic:cNvPicPr>
                   </pic:nvPicPr>
                   <pic:blipFill>
-                    <a:blip r:embed="rId18">
+                    <a:blip r:embed="rId15">
                       <a:extLst>
                         <a:ext uri="{28A0092B-C50C-407E-A947-70E740481C1C}">
                           <a14:useLocalDpi xmlns:a14="http://schemas.microsoft.com/office/drawing/2010/main" val="0"/>
@@ -866,7 +967,7 @@
         <w:shd w:val="clear" w:color="auto" w:fill="E7E6E6" w:themeFill="background2"/>
         <w:ind w:left="360"/>
       </w:pPr>
-      <w:hyperlink r:id="rId19" w:history="1">
+      <w:hyperlink r:id="rId16" w:history="1">
         <w:r>
           <w:rPr>
             <w:rStyle w:val="Hyperlink"/>
@@ -875,7 +976,13 @@
         </w:r>
       </w:hyperlink>
       <w:r>
-        <w:t xml:space="preserve"> – Leverage well defined best practices </w:t>
+        <w:t xml:space="preserve"> – Leverage well</w:t>
+      </w:r>
+      <w:r>
+        <w:t>-</w:t>
+      </w:r>
+      <w:r>
+        <w:t xml:space="preserve">defined best practices </w:t>
       </w:r>
       <w:r>
         <w:t>as a guide for expanding the blueprint</w:t>
@@ -924,7 +1031,7 @@
     </w:p>
     <w:sectPr>
       <w:pgSz w:w="12240" w:h="15840"/>
-      <w:pgMar w:top="1440" w:right="1440" w:bottom="1440" w:left="1440" w:header="720" w:footer="720" w:gutter="0"/>
+      <w:pgMar w:top="1296" w:right="1440" w:bottom="1296" w:left="1440" w:header="720" w:footer="720" w:gutter="0"/>
       <w:cols w:space="720"/>
       <w:docGrid w:linePitch="360"/>
     </w:sectPr>
@@ -3449,6 +3556,50 @@
       <w:bCs/>
     </w:rPr>
   </w:style>
+  <w:style w:type="paragraph" w:styleId="Header">
+    <w:name w:val="header"/>
+    <w:basedOn w:val="Normal"/>
+    <w:link w:val="HeaderChar"/>
+    <w:uiPriority w:val="99"/>
+    <w:unhideWhenUsed/>
+    <w:rsid w:val="00071769"/>
+    <w:pPr>
+      <w:tabs>
+        <w:tab w:val="center" w:pos="4680"/>
+        <w:tab w:val="right" w:pos="9360"/>
+      </w:tabs>
+      <w:spacing w:after="0" w:line="240" w:lineRule="auto"/>
+    </w:pPr>
+  </w:style>
+  <w:style w:type="character" w:customStyle="1" w:styleId="HeaderChar">
+    <w:name w:val="Header Char"/>
+    <w:basedOn w:val="DefaultParagraphFont"/>
+    <w:link w:val="Header"/>
+    <w:uiPriority w:val="99"/>
+    <w:rsid w:val="00071769"/>
+  </w:style>
+  <w:style w:type="paragraph" w:styleId="Footer">
+    <w:name w:val="footer"/>
+    <w:basedOn w:val="Normal"/>
+    <w:link w:val="FooterChar"/>
+    <w:uiPriority w:val="99"/>
+    <w:unhideWhenUsed/>
+    <w:rsid w:val="00071769"/>
+    <w:pPr>
+      <w:tabs>
+        <w:tab w:val="center" w:pos="4680"/>
+        <w:tab w:val="right" w:pos="9360"/>
+      </w:tabs>
+      <w:spacing w:after="0" w:line="240" w:lineRule="auto"/>
+    </w:pPr>
+  </w:style>
+  <w:style w:type="character" w:customStyle="1" w:styleId="FooterChar">
+    <w:name w:val="Footer Char"/>
+    <w:basedOn w:val="DefaultParagraphFont"/>
+    <w:link w:val="Footer"/>
+    <w:uiPriority w:val="99"/>
+    <w:rsid w:val="00071769"/>
+  </w:style>
 </w:styles>
 </file>
 
@@ -3711,275 +3862,4 @@
     </a:ext>
   </a:extLst>
 </a:theme>
-</file>
-
-<file path=customXml/item1.xml><?xml version="1.0" encoding="utf-8"?>
-<ct:contentTypeSchema xmlns:ct="http://schemas.microsoft.com/office/2006/metadata/contentType" xmlns:ma="http://schemas.microsoft.com/office/2006/metadata/properties/metaAttributes" ct:_="" ma:_="" ma:contentTypeName="Document" ma:contentTypeID="0x010100F4EB56A014601647A8A96FC1FEAD7A4D" ma:contentTypeVersion="12" ma:contentTypeDescription="Create a new document." ma:contentTypeScope="" ma:versionID="039d7d63a445aa03b8bd7f7ada1479db">
-  <xsd:schema xmlns:xsd="http://www.w3.org/2001/XMLSchema" xmlns:xs="http://www.w3.org/2001/XMLSchema" xmlns:p="http://schemas.microsoft.com/office/2006/metadata/properties" xmlns:ns2="9f9f0ed7-b6e7-4e0d-9b4d-b4e73fb1e1ba" xmlns:ns3="5d0a0686-a3c6-401e-8596-31c6446e2673" targetNamespace="http://schemas.microsoft.com/office/2006/metadata/properties" ma:root="true" ma:fieldsID="582baf147af40f8fdb4c1d5a9911735e" ns2:_="" ns3:_="">
-    <xsd:import namespace="9f9f0ed7-b6e7-4e0d-9b4d-b4e73fb1e1ba"/>
-    <xsd:import namespace="5d0a0686-a3c6-401e-8596-31c6446e2673"/>
-    <xsd:element name="properties">
-      <xsd:complexType>
-        <xsd:sequence>
-          <xsd:element name="documentManagement">
-            <xsd:complexType>
-              <xsd:all>
-                <xsd:element ref="ns2:MediaServiceMetadata" minOccurs="0"/>
-                <xsd:element ref="ns2:MediaServiceFastMetadata" minOccurs="0"/>
-                <xsd:element ref="ns3:SharedWithUsers" minOccurs="0"/>
-                <xsd:element ref="ns3:SharedWithDetails" minOccurs="0"/>
-                <xsd:element ref="ns2:MediaServiceAutoTags" minOccurs="0"/>
-                <xsd:element ref="ns2:MediaServiceAutoKeyPoints" minOccurs="0"/>
-                <xsd:element ref="ns2:MediaServiceKeyPoints" minOccurs="0"/>
-                <xsd:element ref="ns2:MediaServiceDateTaken" minOccurs="0"/>
-                <xsd:element ref="ns2:MediaServiceGenerationTime" minOccurs="0"/>
-                <xsd:element ref="ns2:MediaServiceEventHashCode" minOccurs="0"/>
-                <xsd:element ref="ns2:MediaServiceLocation" minOccurs="0"/>
-                <xsd:element ref="ns2:MediaServiceOCR" minOccurs="0"/>
-              </xsd:all>
-            </xsd:complexType>
-          </xsd:element>
-        </xsd:sequence>
-      </xsd:complexType>
-    </xsd:element>
-  </xsd:schema>
-  <xsd:schema xmlns:xsd="http://www.w3.org/2001/XMLSchema" xmlns:xs="http://www.w3.org/2001/XMLSchema" xmlns:dms="http://schemas.microsoft.com/office/2006/documentManagement/types" xmlns:pc="http://schemas.microsoft.com/office/infopath/2007/PartnerControls" targetNamespace="9f9f0ed7-b6e7-4e0d-9b4d-b4e73fb1e1ba" elementFormDefault="qualified">
-    <xsd:import namespace="http://schemas.microsoft.com/office/2006/documentManagement/types"/>
-    <xsd:import namespace="http://schemas.microsoft.com/office/infopath/2007/PartnerControls"/>
-    <xsd:element name="MediaServiceMetadata" ma:index="8" nillable="true" ma:displayName="MediaServiceMetadata" ma:hidden="true" ma:internalName="MediaServiceMetadata" ma:readOnly="true">
-      <xsd:simpleType>
-        <xsd:restriction base="dms:Note"/>
-      </xsd:simpleType>
-    </xsd:element>
-    <xsd:element name="MediaServiceFastMetadata" ma:index="9" nillable="true" ma:displayName="MediaServiceFastMetadata" ma:hidden="true" ma:internalName="MediaServiceFastMetadata" ma:readOnly="true">
-      <xsd:simpleType>
-        <xsd:restriction base="dms:Note"/>
-      </xsd:simpleType>
-    </xsd:element>
-    <xsd:element name="MediaServiceAutoTags" ma:index="12" nillable="true" ma:displayName="Tags" ma:internalName="MediaServiceAutoTags" ma:readOnly="true">
-      <xsd:simpleType>
-        <xsd:restriction base="dms:Text"/>
-      </xsd:simpleType>
-    </xsd:element>
-    <xsd:element name="MediaServiceAutoKeyPoints" ma:index="13" nillable="true" ma:displayName="MediaServiceAutoKeyPoints" ma:hidden="true" ma:internalName="MediaServiceAutoKeyPoints" ma:readOnly="true">
-      <xsd:simpleType>
-        <xsd:restriction base="dms:Note"/>
-      </xsd:simpleType>
-    </xsd:element>
-    <xsd:element name="MediaServiceKeyPoints" ma:index="14" nillable="true" ma:displayName="KeyPoints" ma:internalName="MediaServiceKeyPoints" ma:readOnly="false">
-      <xsd:simpleType>
-        <xsd:restriction base="dms:Note">
-          <xsd:maxLength value="255"/>
-        </xsd:restriction>
-      </xsd:simpleType>
-    </xsd:element>
-    <xsd:element name="MediaServiceDateTaken" ma:index="15" nillable="true" ma:displayName="MediaServiceDateTaken" ma:hidden="true" ma:internalName="MediaServiceDateTaken" ma:readOnly="true">
-      <xsd:simpleType>
-        <xsd:restriction base="dms:Text"/>
-      </xsd:simpleType>
-    </xsd:element>
-    <xsd:element name="MediaServiceGenerationTime" ma:index="16" nillable="true" ma:displayName="MediaServiceGenerationTime" ma:hidden="true" ma:internalName="MediaServiceGenerationTime" ma:readOnly="true">
-      <xsd:simpleType>
-        <xsd:restriction base="dms:Text"/>
-      </xsd:simpleType>
-    </xsd:element>
-    <xsd:element name="MediaServiceEventHashCode" ma:index="17" nillable="true" ma:displayName="MediaServiceEventHashCode" ma:hidden="true" ma:internalName="MediaServiceEventHashCode" ma:readOnly="true">
-      <xsd:simpleType>
-        <xsd:restriction base="dms:Text"/>
-      </xsd:simpleType>
-    </xsd:element>
-    <xsd:element name="MediaServiceLocation" ma:index="18" nillable="true" ma:displayName="Location" ma:internalName="MediaServiceLocation" ma:readOnly="true">
-      <xsd:simpleType>
-        <xsd:restriction base="dms:Text"/>
-      </xsd:simpleType>
-    </xsd:element>
-    <xsd:element name="MediaServiceOCR" ma:index="19" nillable="true" ma:displayName="Extracted Text" ma:internalName="MediaServiceOCR" ma:readOnly="true">
-      <xsd:simpleType>
-        <xsd:restriction base="dms:Note">
-          <xsd:maxLength value="255"/>
-        </xsd:restriction>
-      </xsd:simpleType>
-    </xsd:element>
-  </xsd:schema>
-  <xsd:schema xmlns:xsd="http://www.w3.org/2001/XMLSchema" xmlns:xs="http://www.w3.org/2001/XMLSchema" xmlns:dms="http://schemas.microsoft.com/office/2006/documentManagement/types" xmlns:pc="http://schemas.microsoft.com/office/infopath/2007/PartnerControls" targetNamespace="5d0a0686-a3c6-401e-8596-31c6446e2673" elementFormDefault="qualified">
-    <xsd:import namespace="http://schemas.microsoft.com/office/2006/documentManagement/types"/>
-    <xsd:import namespace="http://schemas.microsoft.com/office/infopath/2007/PartnerControls"/>
-    <xsd:element name="SharedWithUsers" ma:index="10" nillable="true" ma:displayName="Shared With" ma:internalName="SharedWithUsers" ma:readOnly="true">
-      <xsd:complexType>
-        <xsd:complexContent>
-          <xsd:extension base="dms:UserMulti">
-            <xsd:sequence>
-              <xsd:element name="UserInfo" minOccurs="0" maxOccurs="unbounded">
-                <xsd:complexType>
-                  <xsd:sequence>
-                    <xsd:element name="DisplayName" type="xsd:string" minOccurs="0"/>
-                    <xsd:element name="AccountId" type="dms:UserId" minOccurs="0" nillable="true"/>
-                    <xsd:element name="AccountType" type="xsd:string" minOccurs="0"/>
-                  </xsd:sequence>
-                </xsd:complexType>
-              </xsd:element>
-            </xsd:sequence>
-          </xsd:extension>
-        </xsd:complexContent>
-      </xsd:complexType>
-    </xsd:element>
-    <xsd:element name="SharedWithDetails" ma:index="11" nillable="true" ma:displayName="Shared With Details" ma:internalName="SharedWithDetails" ma:readOnly="true">
-      <xsd:simpleType>
-        <xsd:restriction base="dms:Note">
-          <xsd:maxLength value="255"/>
-        </xsd:restriction>
-      </xsd:simpleType>
-    </xsd:element>
-  </xsd:schema>
-  <xsd:schema xmlns="http://schemas.openxmlformats.org/package/2006/metadata/core-properties" xmlns:xsd="http://www.w3.org/2001/XMLSchema" xmlns:xsi="http://www.w3.org/2001/XMLSchema-instance" xmlns:dc="http://purl.org/dc/elements/1.1/" xmlns:dcterms="http://purl.org/dc/terms/" xmlns:odoc="http://schemas.microsoft.com/internal/obd" targetNamespace="http://schemas.openxmlformats.org/package/2006/metadata/core-properties" elementFormDefault="qualified" attributeFormDefault="unqualified" blockDefault="#all">
-    <xsd:import namespace="http://purl.org/dc/elements/1.1/" schemaLocation="http://dublincore.org/schemas/xmls/qdc/2003/04/02/dc.xsd"/>
-    <xsd:import namespace="http://purl.org/dc/terms/" schemaLocation="http://dublincore.org/schemas/xmls/qdc/2003/04/02/dcterms.xsd"/>
-    <xsd:element name="coreProperties" type="CT_coreProperties"/>
-    <xsd:complexType name="CT_coreProperties">
-      <xsd:all>
-        <xsd:element ref="dc:creator" minOccurs="0" maxOccurs="1"/>
-        <xsd:element ref="dcterms:created" minOccurs="0" maxOccurs="1"/>
-        <xsd:element ref="dc:identifier" minOccurs="0" maxOccurs="1"/>
-        <xsd:element name="contentType" minOccurs="0" maxOccurs="1" type="xsd:string" ma:index="0" ma:displayName="Content Type"/>
-        <xsd:element ref="dc:title" minOccurs="0" maxOccurs="1" ma:index="4" ma:displayName="Title"/>
-        <xsd:element ref="dc:subject" minOccurs="0" maxOccurs="1"/>
-        <xsd:element ref="dc:description" minOccurs="0" maxOccurs="1"/>
-        <xsd:element name="keywords" minOccurs="0" maxOccurs="1" type="xsd:string"/>
-        <xsd:element ref="dc:language" minOccurs="0" maxOccurs="1"/>
-        <xsd:element name="category" minOccurs="0" maxOccurs="1" type="xsd:string"/>
-        <xsd:element name="version" minOccurs="0" maxOccurs="1" type="xsd:string"/>
-        <xsd:element name="revision" minOccurs="0" maxOccurs="1" type="xsd:string">
-          <xsd:annotation>
-            <xsd:documentation>
-                        This value indicates the number of saves or revisions. The application is responsible for updating this value after each revision.
-                    </xsd:documentation>
-          </xsd:annotation>
-        </xsd:element>
-        <xsd:element name="lastModifiedBy" minOccurs="0" maxOccurs="1" type="xsd:string"/>
-        <xsd:element ref="dcterms:modified" minOccurs="0" maxOccurs="1"/>
-        <xsd:element name="contentStatus" minOccurs="0" maxOccurs="1" type="xsd:string"/>
-      </xsd:all>
-    </xsd:complexType>
-  </xsd:schema>
-  <xs:schema xmlns:pc="http://schemas.microsoft.com/office/infopath/2007/PartnerControls" xmlns:xs="http://www.w3.org/2001/XMLSchema" targetNamespace="http://schemas.microsoft.com/office/infopath/2007/PartnerControls" elementFormDefault="qualified" attributeFormDefault="unqualified">
-    <xs:element name="Person">
-      <xs:complexType>
-        <xs:sequence>
-          <xs:element ref="pc:DisplayName" minOccurs="0"/>
-          <xs:element ref="pc:AccountId" minOccurs="0"/>
-          <xs:element ref="pc:AccountType" minOccurs="0"/>
-        </xs:sequence>
-      </xs:complexType>
-    </xs:element>
-    <xs:element name="DisplayName" type="xs:string"/>
-    <xs:element name="AccountId" type="xs:string"/>
-    <xs:element name="AccountType" type="xs:string"/>
-    <xs:element name="BDCAssociatedEntity">
-      <xs:complexType>
-        <xs:sequence>
-          <xs:element ref="pc:BDCEntity" minOccurs="0" maxOccurs="unbounded"/>
-        </xs:sequence>
-        <xs:attribute ref="pc:EntityNamespace"/>
-        <xs:attribute ref="pc:EntityName"/>
-        <xs:attribute ref="pc:SystemInstanceName"/>
-        <xs:attribute ref="pc:AssociationName"/>
-      </xs:complexType>
-    </xs:element>
-    <xs:attribute name="EntityNamespace" type="xs:string"/>
-    <xs:attribute name="EntityName" type="xs:string"/>
-    <xs:attribute name="SystemInstanceName" type="xs:string"/>
-    <xs:attribute name="AssociationName" type="xs:string"/>
-    <xs:element name="BDCEntity">
-      <xs:complexType>
-        <xs:sequence>
-          <xs:element ref="pc:EntityDisplayName" minOccurs="0"/>
-          <xs:element ref="pc:EntityInstanceReference" minOccurs="0"/>
-          <xs:element ref="pc:EntityId1" minOccurs="0"/>
-          <xs:element ref="pc:EntityId2" minOccurs="0"/>
-          <xs:element ref="pc:EntityId3" minOccurs="0"/>
-          <xs:element ref="pc:EntityId4" minOccurs="0"/>
-          <xs:element ref="pc:EntityId5" minOccurs="0"/>
-        </xs:sequence>
-      </xs:complexType>
-    </xs:element>
-    <xs:element name="EntityDisplayName" type="xs:string"/>
-    <xs:element name="EntityInstanceReference" type="xs:string"/>
-    <xs:element name="EntityId1" type="xs:string"/>
-    <xs:element name="EntityId2" type="xs:string"/>
-    <xs:element name="EntityId3" type="xs:string"/>
-    <xs:element name="EntityId4" type="xs:string"/>
-    <xs:element name="EntityId5" type="xs:string"/>
-    <xs:element name="Terms">
-      <xs:complexType>
-        <xs:sequence>
-          <xs:element ref="pc:TermInfo" minOccurs="0" maxOccurs="unbounded"/>
-        </xs:sequence>
-      </xs:complexType>
-    </xs:element>
-    <xs:element name="TermInfo">
-      <xs:complexType>
-        <xs:sequence>
-          <xs:element ref="pc:TermName" minOccurs="0"/>
-          <xs:element ref="pc:TermId" minOccurs="0"/>
-        </xs:sequence>
-      </xs:complexType>
-    </xs:element>
-    <xs:element name="TermName" type="xs:string"/>
-    <xs:element name="TermId" type="xs:string"/>
-  </xs:schema>
-</ct:contentTypeSchema>
-</file>
-
-<file path=customXml/item2.xml><?xml version="1.0" encoding="utf-8"?>
-<p:properties xmlns:p="http://schemas.microsoft.com/office/2006/metadata/properties" xmlns:xsi="http://www.w3.org/2001/XMLSchema-instance" xmlns:pc="http://schemas.microsoft.com/office/infopath/2007/PartnerControls">
-  <documentManagement>
-    <MediaServiceKeyPoints xmlns="9f9f0ed7-b6e7-4e0d-9b4d-b4e73fb1e1ba" xsi:nil="true"/>
-  </documentManagement>
-</p:properties>
-</file>
-
-<file path=customXml/item3.xml><?xml version="1.0" encoding="utf-8"?>
-<?mso-contentType ?>
-<FormTemplates xmlns="http://schemas.microsoft.com/sharepoint/v3/contenttype/forms">
-  <Display>DocumentLibraryForm</Display>
-  <Edit>DocumentLibraryForm</Edit>
-  <New>DocumentLibraryForm</New>
-</FormTemplates>
-</file>
-
-<file path=customXml/itemProps1.xml><?xml version="1.0" encoding="utf-8"?>
-<ds:datastoreItem xmlns:ds="http://schemas.openxmlformats.org/officeDocument/2006/customXml" ds:itemID="{D83CF6E3-A04E-4779-8526-A0B0FE389246}">
-  <ds:schemaRefs>
-    <ds:schemaRef ds:uri="http://schemas.microsoft.com/office/2006/metadata/contentType"/>
-    <ds:schemaRef ds:uri="http://schemas.microsoft.com/office/2006/metadata/properties/metaAttributes"/>
-    <ds:schemaRef ds:uri="http://www.w3.org/2001/XMLSchema"/>
-    <ds:schemaRef ds:uri="http://schemas.microsoft.com/office/2006/metadata/properties"/>
-    <ds:schemaRef ds:uri="9f9f0ed7-b6e7-4e0d-9b4d-b4e73fb1e1ba"/>
-    <ds:schemaRef ds:uri="5d0a0686-a3c6-401e-8596-31c6446e2673"/>
-    <ds:schemaRef ds:uri="http://schemas.microsoft.com/office/2006/documentManagement/types"/>
-    <ds:schemaRef ds:uri="http://schemas.microsoft.com/office/infopath/2007/PartnerControls"/>
-    <ds:schemaRef ds:uri="http://schemas.openxmlformats.org/package/2006/metadata/core-properties"/>
-    <ds:schemaRef ds:uri="http://purl.org/dc/elements/1.1/"/>
-    <ds:schemaRef ds:uri="http://purl.org/dc/terms/"/>
-    <ds:schemaRef ds:uri="http://schemas.microsoft.com/internal/obd"/>
-  </ds:schemaRefs>
-</ds:datastoreItem>
-</file>
-
-<file path=customXml/itemProps2.xml><?xml version="1.0" encoding="utf-8"?>
-<ds:datastoreItem xmlns:ds="http://schemas.openxmlformats.org/officeDocument/2006/customXml" ds:itemID="{5E275C8C-1105-4479-B2D3-6018A01FECB8}">
-  <ds:schemaRefs>
-    <ds:schemaRef ds:uri="http://schemas.microsoft.com/office/2006/metadata/properties"/>
-    <ds:schemaRef ds:uri="http://schemas.microsoft.com/office/infopath/2007/PartnerControls"/>
-    <ds:schemaRef ds:uri="9f9f0ed7-b6e7-4e0d-9b4d-b4e73fb1e1ba"/>
-  </ds:schemaRefs>
-</ds:datastoreItem>
-</file>
-
-<file path=customXml/itemProps3.xml><?xml version="1.0" encoding="utf-8"?>
-<ds:datastoreItem xmlns:ds="http://schemas.openxmlformats.org/officeDocument/2006/customXml" ds:itemID="{55339F1B-9257-42DB-98D1-B9277FFC2D9C}">
-  <ds:schemaRefs>
-    <ds:schemaRef ds:uri="http://schemas.microsoft.com/sharepoint/v3/contenttype/forms"/>
-  </ds:schemaRefs>
-</ds:datastoreItem>
 </file>
</xml_diff>